<commit_message>
Added EKs Cluster Initial code
</commit_message>
<xml_diff>
--- a/Documentation/EKS Documentation.docx
+++ b/Documentation/EKS Documentation.docx
@@ -25,6 +25,25 @@
       <w:pPr>
         <w:ind w:left="-180" w:firstLine="180"/>
       </w:pPr>
+      <w:proofErr w:type="spellStart"/>
+      <w:r>
+        <w:t>Soure</w:t>
+      </w:r>
+      <w:proofErr w:type="spellEnd"/>
+      <w:r>
+        <w:t xml:space="preserve"> Code Repo : </w:t>
+      </w:r>
+      <w:hyperlink r:id="rId5" w:history="1">
+        <w:r>
+          <w:rPr>
+            <w:rStyle w:val="Hyperlink"/>
+          </w:rPr>
+          <w:t>https://github.com/EKS-CLuster-Full-Feature-TF/EKS-CLuster-Full-Feature-TF</w:t>
+        </w:r>
+      </w:hyperlink>
+      <w:r>
+        <w:t xml:space="preserve"> </w:t>
+      </w:r>
     </w:p>
     <w:p>
       <w:pPr>
@@ -186,6 +205,14 @@
           <w:szCs w:val="20"/>
         </w:rPr>
       </w:pPr>
+      <w:r>
+        <w:rPr>
+          <w:rFonts w:ascii="Courier New" w:hAnsi="Courier New" w:cs="Courier New"/>
+          <w:sz w:val="20"/>
+          <w:szCs w:val="20"/>
+        </w:rPr>
+        <w:t xml:space="preserve"> Commit ID </w:t>
+      </w:r>
     </w:p>
     <w:sectPr>
       <w:pgSz w:w="11906" w:h="16838"/>
@@ -1247,6 +1274,29 @@
       <w:spacing w:after="0" w:line="240" w:lineRule="auto"/>
     </w:pPr>
   </w:style>
+  <w:style w:type="character" w:styleId="Hyperlink">
+    <w:name w:val="Hyperlink"/>
+    <w:basedOn w:val="DefaultParagraphFont"/>
+    <w:uiPriority w:val="99"/>
+    <w:unhideWhenUsed/>
+    <w:rsid w:val="00ED18A8"/>
+    <w:rPr>
+      <w:color w:val="467886" w:themeColor="hyperlink"/>
+      <w:u w:val="single"/>
+    </w:rPr>
+  </w:style>
+  <w:style w:type="character" w:styleId="UnresolvedMention">
+    <w:name w:val="Unresolved Mention"/>
+    <w:basedOn w:val="DefaultParagraphFont"/>
+    <w:uiPriority w:val="99"/>
+    <w:semiHidden/>
+    <w:unhideWhenUsed/>
+    <w:rsid w:val="00ED18A8"/>
+    <w:rPr>
+      <w:color w:val="605E5C"/>
+      <w:shd w:val="clear" w:color="auto" w:fill="E1DFDD"/>
+    </w:rPr>
+  </w:style>
 </w:styles>
 </file>
 

</xml_diff>

<commit_message>
Add addons and node configuration
</commit_message>
<xml_diff>
--- a/Documentation/EKS Documentation.docx
+++ b/Documentation/EKS Documentation.docx
@@ -7,13 +7,7 @@
         <w:pStyle w:val="Heading1"/>
       </w:pPr>
       <w:r>
-        <w:t>EKS-</w:t>
-      </w:r>
-      <w:r>
-        <w:t>Cluster</w:t>
-      </w:r>
-      <w:r>
-        <w:t>-Full-Feature-TF</w:t>
+        <w:t>EKS-Cluster-Full-Feature-TF</w:t>
       </w:r>
     </w:p>
     <w:p>
@@ -31,7 +25,15 @@
       </w:r>
       <w:proofErr w:type="spellEnd"/>
       <w:r>
-        <w:t xml:space="preserve"> Code Repo : </w:t>
+        <w:t xml:space="preserve"> Code </w:t>
+      </w:r>
+      <w:proofErr w:type="gramStart"/>
+      <w:r>
+        <w:t>Repo :</w:t>
+      </w:r>
+      <w:proofErr w:type="gramEnd"/>
+      <w:r>
+        <w:t xml:space="preserve"> </w:t>
       </w:r>
       <w:hyperlink r:id="rId5" w:history="1">
         <w:r>
@@ -211,8 +213,581 @@
           <w:sz w:val="20"/>
           <w:szCs w:val="20"/>
         </w:rPr>
-        <w:t xml:space="preserve"> Commit ID </w:t>
-      </w:r>
+        <w:t xml:space="preserve"> Commit ID</w:t>
+      </w:r>
+      <w:r>
+        <w:rPr>
+          <w:rFonts w:ascii="Courier New" w:hAnsi="Courier New" w:cs="Courier New"/>
+          <w:sz w:val="20"/>
+          <w:szCs w:val="20"/>
+        </w:rPr>
+        <w:t xml:space="preserve">: </w:t>
+      </w:r>
+    </w:p>
+    <w:p>
+      <w:pPr>
+        <w:pStyle w:val="NoSpacing"/>
+        <w:rPr>
+          <w:rFonts w:ascii="Courier New" w:hAnsi="Courier New" w:cs="Courier New"/>
+          <w:sz w:val="20"/>
+          <w:szCs w:val="20"/>
+        </w:rPr>
+      </w:pPr>
+    </w:p>
+    <w:p>
+      <w:pPr>
+        <w:pStyle w:val="Heading3"/>
+      </w:pPr>
+      <w:r>
+        <w:t>1.</w:t>
+      </w:r>
+      <w:r>
+        <w:t>2</w:t>
+      </w:r>
+      <w:r>
+        <w:t xml:space="preserve"> </w:t>
+      </w:r>
+      <w:r>
+        <w:t>EKS Cluster</w:t>
+      </w:r>
+      <w:r>
+        <w:t xml:space="preserve"> Creation</w:t>
+      </w:r>
+    </w:p>
+    <w:p/>
+    <w:tbl>
+      <w:tblPr>
+        <w:tblStyle w:val="TableGrid"/>
+        <w:tblW w:w="0" w:type="auto"/>
+        <w:tblLook w:val="04A0" w:firstRow="1" w:lastRow="0" w:firstColumn="1" w:lastColumn="0" w:noHBand="0" w:noVBand="1"/>
+      </w:tblPr>
+      <w:tblGrid>
+        <w:gridCol w:w="3506"/>
+        <w:gridCol w:w="3507"/>
+        <w:gridCol w:w="3507"/>
+      </w:tblGrid>
+      <w:tr>
+        <w:tc>
+          <w:tcPr>
+            <w:tcW w:w="3506" w:type="dxa"/>
+          </w:tcPr>
+          <w:p/>
+        </w:tc>
+        <w:tc>
+          <w:tcPr>
+            <w:tcW w:w="3507" w:type="dxa"/>
+          </w:tcPr>
+          <w:p/>
+        </w:tc>
+        <w:tc>
+          <w:tcPr>
+            <w:tcW w:w="3507" w:type="dxa"/>
+          </w:tcPr>
+          <w:p/>
+        </w:tc>
+      </w:tr>
+      <w:tr>
+        <w:tc>
+          <w:tcPr>
+            <w:tcW w:w="3506" w:type="dxa"/>
+          </w:tcPr>
+          <w:p>
+            <w:r>
+              <w:t>vpc_config</w:t>
+            </w:r>
+          </w:p>
+        </w:tc>
+        <w:tc>
+          <w:tcPr>
+            <w:tcW w:w="3507" w:type="dxa"/>
+          </w:tcPr>
+          <w:p/>
+        </w:tc>
+        <w:tc>
+          <w:tcPr>
+            <w:tcW w:w="3507" w:type="dxa"/>
+          </w:tcPr>
+          <w:p/>
+        </w:tc>
+      </w:tr>
+      <w:tr>
+        <w:tc>
+          <w:tcPr>
+            <w:tcW w:w="3506" w:type="dxa"/>
+          </w:tcPr>
+          <w:p>
+            <w:r>
+              <w:t>vpc_config</w:t>
+            </w:r>
+            <w:r>
+              <w:t>.</w:t>
+            </w:r>
+            <w:r>
+              <w:t>security_group_ids</w:t>
+            </w:r>
+          </w:p>
+        </w:tc>
+        <w:tc>
+          <w:tcPr>
+            <w:tcW w:w="3507" w:type="dxa"/>
+          </w:tcPr>
+          <w:p/>
+        </w:tc>
+        <w:tc>
+          <w:tcPr>
+            <w:tcW w:w="3507" w:type="dxa"/>
+          </w:tcPr>
+          <w:p/>
+        </w:tc>
+      </w:tr>
+      <w:tr>
+        <w:tc>
+          <w:tcPr>
+            <w:tcW w:w="3506" w:type="dxa"/>
+          </w:tcPr>
+          <w:p>
+            <w:r>
+              <w:t>vpc_config</w:t>
+            </w:r>
+            <w:r>
+              <w:t>.</w:t>
+            </w:r>
+            <w:r>
+              <w:t>subnet_ids</w:t>
+            </w:r>
+          </w:p>
+        </w:tc>
+        <w:tc>
+          <w:tcPr>
+            <w:tcW w:w="3507" w:type="dxa"/>
+          </w:tcPr>
+          <w:p/>
+        </w:tc>
+        <w:tc>
+          <w:tcPr>
+            <w:tcW w:w="3507" w:type="dxa"/>
+          </w:tcPr>
+          <w:p/>
+        </w:tc>
+      </w:tr>
+      <w:tr>
+        <w:tc>
+          <w:tcPr>
+            <w:tcW w:w="3506" w:type="dxa"/>
+          </w:tcPr>
+          <w:p/>
+        </w:tc>
+        <w:tc>
+          <w:tcPr>
+            <w:tcW w:w="3507" w:type="dxa"/>
+          </w:tcPr>
+          <w:p/>
+        </w:tc>
+        <w:tc>
+          <w:tcPr>
+            <w:tcW w:w="3507" w:type="dxa"/>
+          </w:tcPr>
+          <w:p/>
+        </w:tc>
+      </w:tr>
+    </w:tbl>
+    <w:p/>
+    <w:p>
+      <w:pPr>
+        <w:pStyle w:val="Heading3"/>
+      </w:pPr>
+      <w:r>
+        <w:t>1.</w:t>
+      </w:r>
+      <w:r>
+        <w:t>3 CNI Plugins</w:t>
+      </w:r>
+      <w:r>
+        <w:t xml:space="preserve"> Creation</w:t>
+      </w:r>
+    </w:p>
+    <w:tbl>
+      <w:tblPr>
+        <w:tblStyle w:val="TableGrid"/>
+        <w:tblW w:w="0" w:type="auto"/>
+        <w:tblLook w:val="04A0" w:firstRow="1" w:lastRow="0" w:firstColumn="1" w:lastColumn="0" w:noHBand="0" w:noVBand="1"/>
+      </w:tblPr>
+      <w:tblGrid>
+        <w:gridCol w:w="3506"/>
+        <w:gridCol w:w="3507"/>
+        <w:gridCol w:w="3507"/>
+      </w:tblGrid>
+      <w:tr>
+        <w:tc>
+          <w:tcPr>
+            <w:tcW w:w="3506" w:type="dxa"/>
+          </w:tcPr>
+          <w:p/>
+        </w:tc>
+        <w:tc>
+          <w:tcPr>
+            <w:tcW w:w="3507" w:type="dxa"/>
+          </w:tcPr>
+          <w:p/>
+        </w:tc>
+        <w:tc>
+          <w:tcPr>
+            <w:tcW w:w="3507" w:type="dxa"/>
+          </w:tcPr>
+          <w:p/>
+        </w:tc>
+      </w:tr>
+      <w:tr>
+        <w:tc>
+          <w:tcPr>
+            <w:tcW w:w="3506" w:type="dxa"/>
+          </w:tcPr>
+          <w:p/>
+        </w:tc>
+        <w:tc>
+          <w:tcPr>
+            <w:tcW w:w="3507" w:type="dxa"/>
+          </w:tcPr>
+          <w:p/>
+        </w:tc>
+        <w:tc>
+          <w:tcPr>
+            <w:tcW w:w="3507" w:type="dxa"/>
+          </w:tcPr>
+          <w:p/>
+        </w:tc>
+      </w:tr>
+      <w:tr>
+        <w:tc>
+          <w:tcPr>
+            <w:tcW w:w="3506" w:type="dxa"/>
+          </w:tcPr>
+          <w:p/>
+        </w:tc>
+        <w:tc>
+          <w:tcPr>
+            <w:tcW w:w="3507" w:type="dxa"/>
+          </w:tcPr>
+          <w:p/>
+        </w:tc>
+        <w:tc>
+          <w:tcPr>
+            <w:tcW w:w="3507" w:type="dxa"/>
+          </w:tcPr>
+          <w:p/>
+        </w:tc>
+      </w:tr>
+      <w:tr>
+        <w:tc>
+          <w:tcPr>
+            <w:tcW w:w="3506" w:type="dxa"/>
+          </w:tcPr>
+          <w:p/>
+        </w:tc>
+        <w:tc>
+          <w:tcPr>
+            <w:tcW w:w="3507" w:type="dxa"/>
+          </w:tcPr>
+          <w:p/>
+        </w:tc>
+        <w:tc>
+          <w:tcPr>
+            <w:tcW w:w="3507" w:type="dxa"/>
+          </w:tcPr>
+          <w:p/>
+        </w:tc>
+      </w:tr>
+      <w:tr>
+        <w:tc>
+          <w:tcPr>
+            <w:tcW w:w="3506" w:type="dxa"/>
+          </w:tcPr>
+          <w:p/>
+        </w:tc>
+        <w:tc>
+          <w:tcPr>
+            <w:tcW w:w="3507" w:type="dxa"/>
+          </w:tcPr>
+          <w:p/>
+        </w:tc>
+        <w:tc>
+          <w:tcPr>
+            <w:tcW w:w="3507" w:type="dxa"/>
+          </w:tcPr>
+          <w:p/>
+        </w:tc>
+      </w:tr>
+    </w:tbl>
+    <w:p/>
+    <w:p>
+      <w:pPr>
+        <w:pStyle w:val="Heading3"/>
+      </w:pPr>
+      <w:r>
+        <w:t>1.</w:t>
+      </w:r>
+      <w:r>
+        <w:t>4</w:t>
+      </w:r>
+      <w:r>
+        <w:t xml:space="preserve"> Worker Node Creation</w:t>
+      </w:r>
+    </w:p>
+    <w:tbl>
+      <w:tblPr>
+        <w:tblStyle w:val="TableGrid"/>
+        <w:tblW w:w="0" w:type="auto"/>
+        <w:tblLook w:val="04A0" w:firstRow="1" w:lastRow="0" w:firstColumn="1" w:lastColumn="0" w:noHBand="0" w:noVBand="1"/>
+      </w:tblPr>
+      <w:tblGrid>
+        <w:gridCol w:w="3506"/>
+        <w:gridCol w:w="3507"/>
+        <w:gridCol w:w="3507"/>
+      </w:tblGrid>
+      <w:tr>
+        <w:tc>
+          <w:tcPr>
+            <w:tcW w:w="3506" w:type="dxa"/>
+          </w:tcPr>
+          <w:p/>
+        </w:tc>
+        <w:tc>
+          <w:tcPr>
+            <w:tcW w:w="3507" w:type="dxa"/>
+          </w:tcPr>
+          <w:p/>
+        </w:tc>
+        <w:tc>
+          <w:tcPr>
+            <w:tcW w:w="3507" w:type="dxa"/>
+          </w:tcPr>
+          <w:p/>
+        </w:tc>
+      </w:tr>
+      <w:tr>
+        <w:tc>
+          <w:tcPr>
+            <w:tcW w:w="3506" w:type="dxa"/>
+          </w:tcPr>
+          <w:p/>
+        </w:tc>
+        <w:tc>
+          <w:tcPr>
+            <w:tcW w:w="3507" w:type="dxa"/>
+          </w:tcPr>
+          <w:p/>
+        </w:tc>
+        <w:tc>
+          <w:tcPr>
+            <w:tcW w:w="3507" w:type="dxa"/>
+          </w:tcPr>
+          <w:p/>
+        </w:tc>
+      </w:tr>
+      <w:tr>
+        <w:tc>
+          <w:tcPr>
+            <w:tcW w:w="3506" w:type="dxa"/>
+          </w:tcPr>
+          <w:p/>
+        </w:tc>
+        <w:tc>
+          <w:tcPr>
+            <w:tcW w:w="3507" w:type="dxa"/>
+          </w:tcPr>
+          <w:p/>
+        </w:tc>
+        <w:tc>
+          <w:tcPr>
+            <w:tcW w:w="3507" w:type="dxa"/>
+          </w:tcPr>
+          <w:p/>
+        </w:tc>
+      </w:tr>
+      <w:tr>
+        <w:tc>
+          <w:tcPr>
+            <w:tcW w:w="3506" w:type="dxa"/>
+          </w:tcPr>
+          <w:p/>
+        </w:tc>
+        <w:tc>
+          <w:tcPr>
+            <w:tcW w:w="3507" w:type="dxa"/>
+          </w:tcPr>
+          <w:p/>
+        </w:tc>
+        <w:tc>
+          <w:tcPr>
+            <w:tcW w:w="3507" w:type="dxa"/>
+          </w:tcPr>
+          <w:p/>
+        </w:tc>
+      </w:tr>
+      <w:tr>
+        <w:tc>
+          <w:tcPr>
+            <w:tcW w:w="3506" w:type="dxa"/>
+          </w:tcPr>
+          <w:p/>
+        </w:tc>
+        <w:tc>
+          <w:tcPr>
+            <w:tcW w:w="3507" w:type="dxa"/>
+          </w:tcPr>
+          <w:p/>
+        </w:tc>
+        <w:tc>
+          <w:tcPr>
+            <w:tcW w:w="3507" w:type="dxa"/>
+          </w:tcPr>
+          <w:p/>
+        </w:tc>
+      </w:tr>
+    </w:tbl>
+    <w:p/>
+    <w:p>
+      <w:pPr>
+        <w:pStyle w:val="Heading3"/>
+      </w:pPr>
+      <w:r>
+        <w:t>1.</w:t>
+      </w:r>
+      <w:r>
+        <w:t>5</w:t>
+      </w:r>
+      <w:r>
+        <w:t xml:space="preserve"> </w:t>
+      </w:r>
+      <w:r>
+        <w:t>Cluster Authentication</w:t>
+      </w:r>
+    </w:p>
+    <w:tbl>
+      <w:tblPr>
+        <w:tblStyle w:val="TableGrid"/>
+        <w:tblW w:w="0" w:type="auto"/>
+        <w:tblLook w:val="04A0" w:firstRow="1" w:lastRow="0" w:firstColumn="1" w:lastColumn="0" w:noHBand="0" w:noVBand="1"/>
+      </w:tblPr>
+      <w:tblGrid>
+        <w:gridCol w:w="3506"/>
+        <w:gridCol w:w="3507"/>
+        <w:gridCol w:w="3507"/>
+      </w:tblGrid>
+      <w:tr>
+        <w:tc>
+          <w:tcPr>
+            <w:tcW w:w="3506" w:type="dxa"/>
+          </w:tcPr>
+          <w:p/>
+        </w:tc>
+        <w:tc>
+          <w:tcPr>
+            <w:tcW w:w="3507" w:type="dxa"/>
+          </w:tcPr>
+          <w:p/>
+        </w:tc>
+        <w:tc>
+          <w:tcPr>
+            <w:tcW w:w="3507" w:type="dxa"/>
+          </w:tcPr>
+          <w:p/>
+        </w:tc>
+      </w:tr>
+      <w:tr>
+        <w:tc>
+          <w:tcPr>
+            <w:tcW w:w="3506" w:type="dxa"/>
+          </w:tcPr>
+          <w:p/>
+        </w:tc>
+        <w:tc>
+          <w:tcPr>
+            <w:tcW w:w="3507" w:type="dxa"/>
+          </w:tcPr>
+          <w:p/>
+        </w:tc>
+        <w:tc>
+          <w:tcPr>
+            <w:tcW w:w="3507" w:type="dxa"/>
+          </w:tcPr>
+          <w:p/>
+        </w:tc>
+      </w:tr>
+      <w:tr>
+        <w:tc>
+          <w:tcPr>
+            <w:tcW w:w="3506" w:type="dxa"/>
+          </w:tcPr>
+          <w:p/>
+        </w:tc>
+        <w:tc>
+          <w:tcPr>
+            <w:tcW w:w="3507" w:type="dxa"/>
+          </w:tcPr>
+          <w:p/>
+        </w:tc>
+        <w:tc>
+          <w:tcPr>
+            <w:tcW w:w="3507" w:type="dxa"/>
+          </w:tcPr>
+          <w:p/>
+        </w:tc>
+      </w:tr>
+      <w:tr>
+        <w:tc>
+          <w:tcPr>
+            <w:tcW w:w="3506" w:type="dxa"/>
+          </w:tcPr>
+          <w:p/>
+        </w:tc>
+        <w:tc>
+          <w:tcPr>
+            <w:tcW w:w="3507" w:type="dxa"/>
+          </w:tcPr>
+          <w:p/>
+        </w:tc>
+        <w:tc>
+          <w:tcPr>
+            <w:tcW w:w="3507" w:type="dxa"/>
+          </w:tcPr>
+          <w:p/>
+        </w:tc>
+      </w:tr>
+      <w:tr>
+        <w:tc>
+          <w:tcPr>
+            <w:tcW w:w="3506" w:type="dxa"/>
+          </w:tcPr>
+          <w:p/>
+        </w:tc>
+        <w:tc>
+          <w:tcPr>
+            <w:tcW w:w="3507" w:type="dxa"/>
+          </w:tcPr>
+          <w:p/>
+        </w:tc>
+        <w:tc>
+          <w:tcPr>
+            <w:tcW w:w="3507" w:type="dxa"/>
+          </w:tcPr>
+          <w:p/>
+        </w:tc>
+      </w:tr>
+    </w:tbl>
+    <w:p/>
+    <w:p/>
+    <w:p/>
+    <w:p/>
+    <w:p>
+      <w:pPr>
+        <w:pStyle w:val="NoSpacing"/>
+        <w:rPr>
+          <w:rFonts w:ascii="Courier New" w:hAnsi="Courier New" w:cs="Courier New"/>
+          <w:sz w:val="20"/>
+          <w:szCs w:val="20"/>
+        </w:rPr>
+      </w:pPr>
     </w:p>
     <w:sectPr>
       <w:pgSz w:w="11906" w:h="16838"/>
@@ -1297,6 +1872,37 @@
       <w:shd w:val="clear" w:color="auto" w:fill="E1DFDD"/>
     </w:rPr>
   </w:style>
+  <w:style w:type="character" w:styleId="FollowedHyperlink">
+    <w:name w:val="FollowedHyperlink"/>
+    <w:basedOn w:val="DefaultParagraphFont"/>
+    <w:uiPriority w:val="99"/>
+    <w:semiHidden/>
+    <w:unhideWhenUsed/>
+    <w:rsid w:val="0000325E"/>
+    <w:rPr>
+      <w:color w:val="96607D" w:themeColor="followedHyperlink"/>
+      <w:u w:val="single"/>
+    </w:rPr>
+  </w:style>
+  <w:style w:type="table" w:styleId="TableGrid">
+    <w:name w:val="Table Grid"/>
+    <w:basedOn w:val="TableNormal"/>
+    <w:uiPriority w:val="39"/>
+    <w:rsid w:val="006F6708"/>
+    <w:pPr>
+      <w:spacing w:after="0" w:line="240" w:lineRule="auto"/>
+    </w:pPr>
+    <w:tblPr>
+      <w:tblBorders>
+        <w:top w:val="single" w:sz="4" w:space="0" w:color="auto"/>
+        <w:left w:val="single" w:sz="4" w:space="0" w:color="auto"/>
+        <w:bottom w:val="single" w:sz="4" w:space="0" w:color="auto"/>
+        <w:right w:val="single" w:sz="4" w:space="0" w:color="auto"/>
+        <w:insideH w:val="single" w:sz="4" w:space="0" w:color="auto"/>
+        <w:insideV w:val="single" w:sz="4" w:space="0" w:color="auto"/>
+      </w:tblBorders>
+    </w:tblPr>
+  </w:style>
 </w:styles>
 </file>
 

</xml_diff>